<commit_message>
End of Day Commit COmpleted Lecture 118
</commit_message>
<xml_diff>
--- a/Proposal&Prep/Proposal/Proposal-CompCare.docx
+++ b/Proposal&Prep/Proposal/Proposal-CompCare.docx
@@ -153,6 +153,7 @@
                                     <w:dataBinding w:prefixMappings="xmlns:ns0='http://purl.org/dc/elements/1.1/' xmlns:ns1='http://schemas.openxmlformats.org/package/2006/metadata/core-properties' " w:xpath="/ns1:coreProperties[1]/ns0:subject[1]" w:storeItemID="{6C3C8BC8-F283-45AE-878A-BAB7291924A1}"/>
                                     <w:text/>
                                   </w:sdtPr>
+                                  <w:sdtEndPr/>
                                   <w:sdtContent>
                                     <w:r>
                                       <w:rPr>
@@ -906,6 +907,7 @@
                                     <w:dataBinding w:prefixMappings="xmlns:ns0='http://schemas.openxmlformats.org/officeDocument/2006/extended-properties' " w:xpath="/ns0:Properties[1]/ns0:Company[1]" w:storeItemID="{6668398D-A668-4E3E-A5EB-62B293D839F1}"/>
                                     <w:text/>
                                   </w:sdtPr>
+                                  <w:sdtEndPr/>
                                   <w:sdtContent>
                                     <w:r>
                                       <w:rPr>
@@ -941,6 +943,7 @@
                                     <w:dataBinding w:prefixMappings="xmlns:ns0='http://purl.org/dc/elements/1.1/' xmlns:ns1='http://schemas.openxmlformats.org/package/2006/metadata/core-properties' " w:xpath="/ns1:coreProperties[1]/ns1:category[1]" w:storeItemID="{6C3C8BC8-F283-45AE-878A-BAB7291924A1}"/>
                                     <w:text/>
                                   </w:sdtPr>
+                                  <w:sdtEndPr/>
                                   <w:sdtContent>
                                     <w:r>
                                       <w:rPr>
@@ -948,7 +951,16 @@
                                         <w:sz w:val="36"/>
                                         <w:szCs w:val="36"/>
                                       </w:rPr>
-                                      <w:t xml:space="preserve">Ryan DeLosh, Salem Shaheen, </w:t>
+                                      <w:t xml:space="preserve">Ryan DeLosh, Salem </w:t>
+                                    </w:r>
+                                    <w:proofErr w:type="spellStart"/>
+                                    <w:r>
+                                      <w:rPr>
+                                        <w:color w:val="439EB7" w:themeColor="accent1"/>
+                                        <w:sz w:val="36"/>
+                                        <w:szCs w:val="36"/>
+                                      </w:rPr>
+                                      <w:t>Shaheen,</w:t>
                                     </w:r>
                                   </w:sdtContent>
                                 </w:sdt>
@@ -958,8 +970,27 @@
                                     <w:sz w:val="36"/>
                                     <w:szCs w:val="36"/>
                                   </w:rPr>
-                                  <w:t>Christopher Nuccio</w:t>
+                                  <w:t>Christopher</w:t>
                                 </w:r>
+                                <w:proofErr w:type="spellEnd"/>
+                                <w:r>
+                                  <w:rPr>
+                                    <w:color w:val="439EB7" w:themeColor="accent1"/>
+                                    <w:sz w:val="36"/>
+                                    <w:szCs w:val="36"/>
+                                  </w:rPr>
+                                  <w:t xml:space="preserve"> </w:t>
+                                </w:r>
+                                <w:proofErr w:type="spellStart"/>
+                                <w:r>
+                                  <w:rPr>
+                                    <w:color w:val="439EB7" w:themeColor="accent1"/>
+                                    <w:sz w:val="36"/>
+                                    <w:szCs w:val="36"/>
+                                  </w:rPr>
+                                  <w:t>Nuccio</w:t>
+                                </w:r>
+                                <w:proofErr w:type="spellEnd"/>
                               </w:p>
                             </w:txbxContent>
                           </wps:txbx>
@@ -983,6 +1014,10 @@
               </mc:Choice>
               <mc:Fallback>
                 <w:pict>
+                  <v:shapetype id="_x0000_t202" coordsize="21600,21600" o:spt="202" path="m,l,21600r21600,l21600,xe">
+                    <v:stroke joinstyle="miter"/>
+                    <v:path gradientshapeok="t" o:connecttype="rect"/>
+                  </v:shapetype>
                   <v:shape id="Text Box 69" o:spid="_x0000_s1027" type="#_x0000_t202" style="position:absolute;margin-left:0;margin-top:0;width:468pt;height:29.5pt;z-index:251659264;visibility:visible;mso-wrap-style:square;mso-width-percent:765;mso-height-percent:0;mso-wrap-distance-left:9pt;mso-wrap-distance-top:0;mso-wrap-distance-right:9pt;mso-wrap-distance-bottom:0;mso-position-horizontal:center;mso-position-horizontal-relative:page;mso-position-vertical:bottom;mso-position-vertical-relative:margin;mso-width-percent:765;mso-height-percent:0;mso-width-relative:page;mso-height-relative:margin;v-text-anchor:bottom" o:gfxdata="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" filled="f" stroked="f" strokeweight=".5pt">
                     <v:textbox style="mso-fit-shape-to-text:t" inset="0,0,0,0">
                       <w:txbxContent>
@@ -1009,6 +1044,7 @@
                               <w:dataBinding w:prefixMappings="xmlns:ns0='http://schemas.openxmlformats.org/officeDocument/2006/extended-properties' " w:xpath="/ns0:Properties[1]/ns0:Company[1]" w:storeItemID="{6668398D-A668-4E3E-A5EB-62B293D839F1}"/>
                               <w:text/>
                             </w:sdtPr>
+                            <w:sdtEndPr/>
                             <w:sdtContent>
                               <w:r>
                                 <w:rPr>
@@ -1044,6 +1080,7 @@
                               <w:dataBinding w:prefixMappings="xmlns:ns0='http://purl.org/dc/elements/1.1/' xmlns:ns1='http://schemas.openxmlformats.org/package/2006/metadata/core-properties' " w:xpath="/ns1:coreProperties[1]/ns1:category[1]" w:storeItemID="{6C3C8BC8-F283-45AE-878A-BAB7291924A1}"/>
                               <w:text/>
                             </w:sdtPr>
+                            <w:sdtEndPr/>
                             <w:sdtContent>
                               <w:r>
                                 <w:rPr>
@@ -1051,7 +1088,16 @@
                                   <w:sz w:val="36"/>
                                   <w:szCs w:val="36"/>
                                 </w:rPr>
-                                <w:t xml:space="preserve">Ryan DeLosh, Salem Shaheen, </w:t>
+                                <w:t xml:space="preserve">Ryan DeLosh, Salem </w:t>
+                              </w:r>
+                              <w:proofErr w:type="spellStart"/>
+                              <w:r>
+                                <w:rPr>
+                                  <w:color w:val="439EB7" w:themeColor="accent1"/>
+                                  <w:sz w:val="36"/>
+                                  <w:szCs w:val="36"/>
+                                </w:rPr>
+                                <w:t>Shaheen,</w:t>
                               </w:r>
                             </w:sdtContent>
                           </w:sdt>
@@ -1061,8 +1107,27 @@
                               <w:sz w:val="36"/>
                               <w:szCs w:val="36"/>
                             </w:rPr>
-                            <w:t>Christopher Nuccio</w:t>
+                            <w:t>Christopher</w:t>
                           </w:r>
+                          <w:proofErr w:type="spellEnd"/>
+                          <w:r>
+                            <w:rPr>
+                              <w:color w:val="439EB7" w:themeColor="accent1"/>
+                              <w:sz w:val="36"/>
+                              <w:szCs w:val="36"/>
+                            </w:rPr>
+                            <w:t xml:space="preserve"> </w:t>
+                          </w:r>
+                          <w:proofErr w:type="spellStart"/>
+                          <w:r>
+                            <w:rPr>
+                              <w:color w:val="439EB7" w:themeColor="accent1"/>
+                              <w:sz w:val="36"/>
+                              <w:szCs w:val="36"/>
+                            </w:rPr>
+                            <w:t>Nuccio</w:t>
+                          </w:r>
+                          <w:proofErr w:type="spellEnd"/>
                         </w:p>
                       </w:txbxContent>
                     </v:textbox>
@@ -1094,6 +1159,15 @@
     </w:sdt>
     <w:sdt>
       <w:sdtPr>
+        <w:rPr>
+          <w:b w:val="0"/>
+          <w:bCs w:val="0"/>
+          <w:caps w:val="0"/>
+          <w:color w:val="auto"/>
+          <w:spacing w:val="0"/>
+          <w:sz w:val="20"/>
+          <w:szCs w:val="20"/>
+        </w:rPr>
         <w:id w:val="-797676874"/>
         <w:docPartObj>
           <w:docPartGallery w:val="Table of Contents"/>
@@ -1102,12 +1176,7 @@
       </w:sdtPr>
       <w:sdtEndPr>
         <w:rPr>
-          <w:caps w:val="0"/>
           <w:noProof/>
-          <w:color w:val="auto"/>
-          <w:spacing w:val="0"/>
-          <w:sz w:val="20"/>
-          <w:szCs w:val="20"/>
         </w:rPr>
       </w:sdtEndPr>
       <w:sdtContent>
@@ -1161,23 +1230,7 @@
                 <w:rFonts w:eastAsia="Times New Roman"/>
                 <w:noProof/>
               </w:rPr>
-              <w:t>Abstr</w:t>
-            </w:r>
-            <w:r>
-              <w:rPr>
-                <w:rStyle w:val="Hyperlink"/>
-                <w:rFonts w:eastAsia="Times New Roman"/>
-                <w:noProof/>
-              </w:rPr>
-              <w:t>a</w:t>
-            </w:r>
-            <w:r>
-              <w:rPr>
-                <w:rStyle w:val="Hyperlink"/>
-                <w:rFonts w:eastAsia="Times New Roman"/>
-                <w:noProof/>
-              </w:rPr>
-              <w:t>ct</w:t>
+              <w:t>Abstract</w:t>
             </w:r>
             <w:r>
               <w:rPr>
@@ -1871,7 +1924,7 @@
                 <w:noProof/>
                 <w:webHidden/>
               </w:rPr>
-              <w:t>6</w:t>
+              <w:t>7</w:t>
             </w:r>
             <w:r>
               <w:rPr>
@@ -1944,7 +1997,7 @@
                 <w:noProof/>
                 <w:webHidden/>
               </w:rPr>
-              <w:t>7</w:t>
+              <w:t>8</w:t>
             </w:r>
             <w:r>
               <w:rPr>
@@ -2017,7 +2070,7 @@
                 <w:noProof/>
                 <w:webHidden/>
               </w:rPr>
-              <w:t>7</w:t>
+              <w:t>8</w:t>
             </w:r>
             <w:r>
               <w:rPr>
@@ -2141,6 +2194,8 @@
         </w:rPr>
       </w:pPr>
       <w:bookmarkStart w:id="0" w:name="_Toc506194222"/>
+      <w:bookmarkStart w:id="1" w:name="_GoBack"/>
+      <w:bookmarkEnd w:id="1"/>
       <w:r>
         <w:rPr>
           <w:rFonts w:eastAsia="Times New Roman"/>
@@ -2164,14 +2219,45 @@
           <w:rFonts w:ascii="Times New Roman" w:eastAsia="Times New Roman" w:hAnsi="Times New Roman" w:cs="Times New Roman"/>
         </w:rPr>
       </w:pPr>
-      <w:r>
-        <w:rPr>
-          <w:rFonts w:ascii="Times New Roman" w:eastAsia="Times New Roman" w:hAnsi="Times New Roman" w:cs="Times New Roman"/>
-          <w:color w:val="000000"/>
-          <w:sz w:val="22"/>
-          <w:szCs w:val="22"/>
-        </w:rPr>
-        <w:t>CompCare is a ticket management system specially designed for independent repair shops within the computer repair industry. CompCare helps its users keep track of system repairs and allows for a more consistent tracking system thus making its users more time efficient which then maximizes their profits.</w:t>
+      <w:proofErr w:type="spellStart"/>
+      <w:r>
+        <w:rPr>
+          <w:rFonts w:ascii="Times New Roman" w:eastAsia="Times New Roman" w:hAnsi="Times New Roman" w:cs="Times New Roman"/>
+          <w:color w:val="000000"/>
+          <w:sz w:val="22"/>
+          <w:szCs w:val="22"/>
+        </w:rPr>
+        <w:t>CompCare</w:t>
+      </w:r>
+      <w:proofErr w:type="spellEnd"/>
+      <w:r>
+        <w:rPr>
+          <w:rFonts w:ascii="Times New Roman" w:eastAsia="Times New Roman" w:hAnsi="Times New Roman" w:cs="Times New Roman"/>
+          <w:color w:val="000000"/>
+          <w:sz w:val="22"/>
+          <w:szCs w:val="22"/>
+        </w:rPr>
+        <w:t xml:space="preserve"> is a ticket management system specially designed for independent repair shops within the computer repair industry. </w:t>
+      </w:r>
+      <w:proofErr w:type="spellStart"/>
+      <w:r>
+        <w:rPr>
+          <w:rFonts w:ascii="Times New Roman" w:eastAsia="Times New Roman" w:hAnsi="Times New Roman" w:cs="Times New Roman"/>
+          <w:color w:val="000000"/>
+          <w:sz w:val="22"/>
+          <w:szCs w:val="22"/>
+        </w:rPr>
+        <w:t>CompCare</w:t>
+      </w:r>
+      <w:proofErr w:type="spellEnd"/>
+      <w:r>
+        <w:rPr>
+          <w:rFonts w:ascii="Times New Roman" w:eastAsia="Times New Roman" w:hAnsi="Times New Roman" w:cs="Times New Roman"/>
+          <w:color w:val="000000"/>
+          <w:sz w:val="22"/>
+          <w:szCs w:val="22"/>
+        </w:rPr>
+        <w:t xml:space="preserve"> helps its users keep track of system repairs and allows for a more consistent tracking system thus making its users more time efficient which then maximizes their profits.</w:t>
       </w:r>
     </w:p>
     <w:p>
@@ -2188,14 +2274,14 @@
           <w:rFonts w:eastAsia="Times New Roman"/>
         </w:rPr>
       </w:pPr>
-      <w:bookmarkStart w:id="1" w:name="_Toc506194223"/>
+      <w:bookmarkStart w:id="2" w:name="_Toc506194223"/>
       <w:r>
         <w:rPr>
           <w:rFonts w:eastAsia="Times New Roman"/>
         </w:rPr>
         <w:t>Motivation</w:t>
       </w:r>
-      <w:bookmarkEnd w:id="1"/>
+      <w:bookmarkEnd w:id="2"/>
     </w:p>
     <w:p>
       <w:pPr>
@@ -2212,7 +2298,67 @@
           <w:szCs w:val="22"/>
         </w:rPr>
         <w:tab/>
-        <w:t xml:space="preserve">Many independent computer repair shops struggle with keeping up with the demand of the computer repair market. As computers get more sophisticated individuals don’t know how to fix them and troubleshoot problems themselves so they bring them to a repair shop for diagnosis and repairs. Computer repair shops want to maximize their profits and pull ahead of their competition, to do so they need to get through system repairs fast and efficiently but many don’t want to spend a lot for a commercial grade solution. We plan to provide an affordable solution, that is catered to the pc repair industry. It will be a barebones system that will include what required components to help organize the technicians time and repair schedule, thus maximizing their profits and improving their customer base. CompCare will have a simple straight forward user interface which allows for quick execution and management of computer repairs.  Since CompCare will be simple and easy to use it will also can also possess the opportunity of being adaptable to other industries. If other </w:t>
+        <w:t xml:space="preserve">Many independent computer repair shops struggle with keeping up with the demand of the computer repair market. As computers get more sophisticated individuals don’t know how to fix them and troubleshoot problems themselves so they bring them to a repair shop for diagnosis and repairs. Computer repair shops want to maximize their profits and pull ahead of their competition, to do so they need to get through system repairs fast and </w:t>
+      </w:r>
+      <w:proofErr w:type="gramStart"/>
+      <w:r>
+        <w:rPr>
+          <w:rFonts w:ascii="Times New Roman" w:eastAsia="Times New Roman" w:hAnsi="Times New Roman" w:cs="Times New Roman"/>
+          <w:color w:val="000000"/>
+          <w:sz w:val="22"/>
+          <w:szCs w:val="22"/>
+        </w:rPr>
+        <w:t>efficiently</w:t>
+      </w:r>
+      <w:proofErr w:type="gramEnd"/>
+      <w:r>
+        <w:rPr>
+          <w:rFonts w:ascii="Times New Roman" w:eastAsia="Times New Roman" w:hAnsi="Times New Roman" w:cs="Times New Roman"/>
+          <w:color w:val="000000"/>
+          <w:sz w:val="22"/>
+          <w:szCs w:val="22"/>
+        </w:rPr>
+        <w:t xml:space="preserve"> but many don’t want to spend a lot for a commercial grade solution. We plan to provide an affordable solution, that is catered to the pc repair industry. It will be a barebones system that will include what required components to help organize the technicians time and repair schedule, thus maximizing their profits and improving their customer base. </w:t>
+      </w:r>
+      <w:proofErr w:type="spellStart"/>
+      <w:r>
+        <w:rPr>
+          <w:rFonts w:ascii="Times New Roman" w:eastAsia="Times New Roman" w:hAnsi="Times New Roman" w:cs="Times New Roman"/>
+          <w:color w:val="000000"/>
+          <w:sz w:val="22"/>
+          <w:szCs w:val="22"/>
+        </w:rPr>
+        <w:t>CompCare</w:t>
+      </w:r>
+      <w:proofErr w:type="spellEnd"/>
+      <w:r>
+        <w:rPr>
+          <w:rFonts w:ascii="Times New Roman" w:eastAsia="Times New Roman" w:hAnsi="Times New Roman" w:cs="Times New Roman"/>
+          <w:color w:val="000000"/>
+          <w:sz w:val="22"/>
+          <w:szCs w:val="22"/>
+        </w:rPr>
+        <w:t xml:space="preserve"> will have a simple straight forward user interface which allows for quick execution and management of computer repairs.  Since </w:t>
+      </w:r>
+      <w:proofErr w:type="spellStart"/>
+      <w:r>
+        <w:rPr>
+          <w:rFonts w:ascii="Times New Roman" w:eastAsia="Times New Roman" w:hAnsi="Times New Roman" w:cs="Times New Roman"/>
+          <w:color w:val="000000"/>
+          <w:sz w:val="22"/>
+          <w:szCs w:val="22"/>
+        </w:rPr>
+        <w:t>CompCare</w:t>
+      </w:r>
+      <w:proofErr w:type="spellEnd"/>
+      <w:r>
+        <w:rPr>
+          <w:rFonts w:ascii="Times New Roman" w:eastAsia="Times New Roman" w:hAnsi="Times New Roman" w:cs="Times New Roman"/>
+          <w:color w:val="000000"/>
+          <w:sz w:val="22"/>
+          <w:szCs w:val="22"/>
+        </w:rPr>
+        <w:t xml:space="preserve"> will be simple and easy to use it will also can also possess the opportunity of being adaptable to other industries. If other </w:t>
       </w:r>
       <w:r>
         <w:rPr>
@@ -2248,7 +2394,47 @@
           <w:sz w:val="22"/>
           <w:szCs w:val="22"/>
         </w:rPr>
-        <w:t xml:space="preserve"> see CompCare and want to adapt it to their industry they may submit a request for a modified version of CompCare to meet their needs.</w:t>
+        <w:t xml:space="preserve"> see </w:t>
+      </w:r>
+      <w:proofErr w:type="spellStart"/>
+      <w:r>
+        <w:rPr>
+          <w:rFonts w:ascii="Times New Roman" w:eastAsia="Times New Roman" w:hAnsi="Times New Roman" w:cs="Times New Roman"/>
+          <w:color w:val="000000"/>
+          <w:sz w:val="22"/>
+          <w:szCs w:val="22"/>
+        </w:rPr>
+        <w:t>CompCare</w:t>
+      </w:r>
+      <w:proofErr w:type="spellEnd"/>
+      <w:r>
+        <w:rPr>
+          <w:rFonts w:ascii="Times New Roman" w:eastAsia="Times New Roman" w:hAnsi="Times New Roman" w:cs="Times New Roman"/>
+          <w:color w:val="000000"/>
+          <w:sz w:val="22"/>
+          <w:szCs w:val="22"/>
+        </w:rPr>
+        <w:t xml:space="preserve"> and want to adapt it to their industry they may submit a request for a modified version of </w:t>
+      </w:r>
+      <w:proofErr w:type="spellStart"/>
+      <w:r>
+        <w:rPr>
+          <w:rFonts w:ascii="Times New Roman" w:eastAsia="Times New Roman" w:hAnsi="Times New Roman" w:cs="Times New Roman"/>
+          <w:color w:val="000000"/>
+          <w:sz w:val="22"/>
+          <w:szCs w:val="22"/>
+        </w:rPr>
+        <w:t>CompCare</w:t>
+      </w:r>
+      <w:proofErr w:type="spellEnd"/>
+      <w:r>
+        <w:rPr>
+          <w:rFonts w:ascii="Times New Roman" w:eastAsia="Times New Roman" w:hAnsi="Times New Roman" w:cs="Times New Roman"/>
+          <w:color w:val="000000"/>
+          <w:sz w:val="22"/>
+          <w:szCs w:val="22"/>
+        </w:rPr>
+        <w:t xml:space="preserve"> to meet their needs.</w:t>
       </w:r>
     </w:p>
     <w:p>
@@ -2265,14 +2451,14 @@
           <w:rFonts w:eastAsia="Times New Roman"/>
         </w:rPr>
       </w:pPr>
-      <w:bookmarkStart w:id="2" w:name="_Toc506194224"/>
+      <w:bookmarkStart w:id="3" w:name="_Toc506194224"/>
       <w:r>
         <w:rPr>
           <w:rFonts w:eastAsia="Times New Roman"/>
         </w:rPr>
         <w:t>Significance</w:t>
       </w:r>
-      <w:bookmarkEnd w:id="2"/>
+      <w:bookmarkEnd w:id="3"/>
     </w:p>
     <w:p>
       <w:pPr>
@@ -2282,14 +2468,25 @@
           <w:rFonts w:ascii="Times New Roman" w:eastAsia="Times New Roman" w:hAnsi="Times New Roman" w:cs="Times New Roman"/>
         </w:rPr>
       </w:pPr>
-      <w:r>
-        <w:rPr>
-          <w:rFonts w:ascii="Times New Roman" w:eastAsia="Times New Roman" w:hAnsi="Times New Roman" w:cs="Times New Roman"/>
-          <w:color w:val="000000"/>
-          <w:sz w:val="22"/>
-          <w:szCs w:val="22"/>
-        </w:rPr>
-        <w:t xml:space="preserve">CompCare is a straight forward system, it only has what is needed and nothing more thus reducing clutter and maximizing the technicians time and keeping a low learning curve for easy deployment into the industry. This will save technicians time and money which will then benefit their </w:t>
+      <w:proofErr w:type="spellStart"/>
+      <w:r>
+        <w:rPr>
+          <w:rFonts w:ascii="Times New Roman" w:eastAsia="Times New Roman" w:hAnsi="Times New Roman" w:cs="Times New Roman"/>
+          <w:color w:val="000000"/>
+          <w:sz w:val="22"/>
+          <w:szCs w:val="22"/>
+        </w:rPr>
+        <w:t>CompCare</w:t>
+      </w:r>
+      <w:proofErr w:type="spellEnd"/>
+      <w:r>
+        <w:rPr>
+          <w:rFonts w:ascii="Times New Roman" w:eastAsia="Times New Roman" w:hAnsi="Times New Roman" w:cs="Times New Roman"/>
+          <w:color w:val="000000"/>
+          <w:sz w:val="22"/>
+          <w:szCs w:val="22"/>
+        </w:rPr>
+        <w:t xml:space="preserve"> is a straight forward system, it only has what is needed and nothing more thus reducing clutter and maximizing the technicians time and keeping a low learning curve for easy deployment into the industry. This will save technicians time and money which will then benefit their </w:t>
       </w:r>
       <w:r>
         <w:rPr>
@@ -2317,7 +2514,27 @@
           <w:sz w:val="22"/>
           <w:szCs w:val="22"/>
         </w:rPr>
-        <w:t>The repair shops) and their customers. CompCare aims to create a simple system that will help maximize our customers time and efficiency.</w:t>
+        <w:t xml:space="preserve">The repair shops) and their customers. </w:t>
+      </w:r>
+      <w:proofErr w:type="spellStart"/>
+      <w:r>
+        <w:rPr>
+          <w:rFonts w:ascii="Times New Roman" w:eastAsia="Times New Roman" w:hAnsi="Times New Roman" w:cs="Times New Roman"/>
+          <w:color w:val="000000"/>
+          <w:sz w:val="22"/>
+          <w:szCs w:val="22"/>
+        </w:rPr>
+        <w:t>CompCare</w:t>
+      </w:r>
+      <w:proofErr w:type="spellEnd"/>
+      <w:r>
+        <w:rPr>
+          <w:rFonts w:ascii="Times New Roman" w:eastAsia="Times New Roman" w:hAnsi="Times New Roman" w:cs="Times New Roman"/>
+          <w:color w:val="000000"/>
+          <w:sz w:val="22"/>
+          <w:szCs w:val="22"/>
+        </w:rPr>
+        <w:t xml:space="preserve"> aims to create a simple system that will help maximize our customers time and efficiency.</w:t>
       </w:r>
     </w:p>
     <w:p>
@@ -2334,14 +2551,14 @@
           <w:rFonts w:eastAsia="Times New Roman"/>
         </w:rPr>
       </w:pPr>
-      <w:bookmarkStart w:id="3" w:name="_Toc506194225"/>
+      <w:bookmarkStart w:id="4" w:name="_Toc506194225"/>
       <w:r>
         <w:rPr>
           <w:rFonts w:eastAsia="Times New Roman"/>
         </w:rPr>
         <w:t>Related Work/Background</w:t>
       </w:r>
-      <w:bookmarkEnd w:id="3"/>
+      <w:bookmarkEnd w:id="4"/>
     </w:p>
     <w:p>
       <w:pPr>
@@ -2358,7 +2575,87 @@
           <w:sz w:val="22"/>
           <w:szCs w:val="22"/>
         </w:rPr>
-        <w:t xml:space="preserve">Some related works are Zendesk, osTicket and Samanage. Zendesk is a ticket management system build for businesses and is designed around providing </w:t>
+        <w:t xml:space="preserve">Some related works are </w:t>
+      </w:r>
+      <w:proofErr w:type="spellStart"/>
+      <w:r>
+        <w:rPr>
+          <w:rFonts w:ascii="Times New Roman" w:eastAsia="Times New Roman" w:hAnsi="Times New Roman" w:cs="Times New Roman"/>
+          <w:color w:val="000000"/>
+          <w:sz w:val="22"/>
+          <w:szCs w:val="22"/>
+        </w:rPr>
+        <w:t>Zendesk</w:t>
+      </w:r>
+      <w:proofErr w:type="spellEnd"/>
+      <w:r>
+        <w:rPr>
+          <w:rFonts w:ascii="Times New Roman" w:eastAsia="Times New Roman" w:hAnsi="Times New Roman" w:cs="Times New Roman"/>
+          <w:color w:val="000000"/>
+          <w:sz w:val="22"/>
+          <w:szCs w:val="22"/>
+        </w:rPr>
+        <w:t xml:space="preserve">, </w:t>
+      </w:r>
+      <w:proofErr w:type="spellStart"/>
+      <w:r>
+        <w:rPr>
+          <w:rFonts w:ascii="Times New Roman" w:eastAsia="Times New Roman" w:hAnsi="Times New Roman" w:cs="Times New Roman"/>
+          <w:color w:val="000000"/>
+          <w:sz w:val="22"/>
+          <w:szCs w:val="22"/>
+        </w:rPr>
+        <w:t>osTicket</w:t>
+      </w:r>
+      <w:proofErr w:type="spellEnd"/>
+      <w:r>
+        <w:rPr>
+          <w:rFonts w:ascii="Times New Roman" w:eastAsia="Times New Roman" w:hAnsi="Times New Roman" w:cs="Times New Roman"/>
+          <w:color w:val="000000"/>
+          <w:sz w:val="22"/>
+          <w:szCs w:val="22"/>
+        </w:rPr>
+        <w:t xml:space="preserve"> and </w:t>
+      </w:r>
+      <w:proofErr w:type="spellStart"/>
+      <w:r>
+        <w:rPr>
+          <w:rFonts w:ascii="Times New Roman" w:eastAsia="Times New Roman" w:hAnsi="Times New Roman" w:cs="Times New Roman"/>
+          <w:color w:val="000000"/>
+          <w:sz w:val="22"/>
+          <w:szCs w:val="22"/>
+        </w:rPr>
+        <w:t>Samanage</w:t>
+      </w:r>
+      <w:proofErr w:type="spellEnd"/>
+      <w:r>
+        <w:rPr>
+          <w:rFonts w:ascii="Times New Roman" w:eastAsia="Times New Roman" w:hAnsi="Times New Roman" w:cs="Times New Roman"/>
+          <w:color w:val="000000"/>
+          <w:sz w:val="22"/>
+          <w:szCs w:val="22"/>
+        </w:rPr>
+        <w:t xml:space="preserve">. </w:t>
+      </w:r>
+      <w:proofErr w:type="spellStart"/>
+      <w:r>
+        <w:rPr>
+          <w:rFonts w:ascii="Times New Roman" w:eastAsia="Times New Roman" w:hAnsi="Times New Roman" w:cs="Times New Roman"/>
+          <w:color w:val="000000"/>
+          <w:sz w:val="22"/>
+          <w:szCs w:val="22"/>
+        </w:rPr>
+        <w:t>Zendesk</w:t>
+      </w:r>
+      <w:proofErr w:type="spellEnd"/>
+      <w:r>
+        <w:rPr>
+          <w:rFonts w:ascii="Times New Roman" w:eastAsia="Times New Roman" w:hAnsi="Times New Roman" w:cs="Times New Roman"/>
+          <w:color w:val="000000"/>
+          <w:sz w:val="22"/>
+          <w:szCs w:val="22"/>
+        </w:rPr>
+        <w:t xml:space="preserve"> is a ticket management system build for businesses and is designed around providing </w:t>
       </w:r>
       <w:r>
         <w:rPr>
@@ -2376,7 +2673,27 @@
           <w:sz w:val="22"/>
           <w:szCs w:val="22"/>
         </w:rPr>
-        <w:t xml:space="preserve"> which in turn builds better customer relationships. Zendesk does not provide a streamlined system for in-house repair management it is more designed around allowing their users to provide their customers with an easy to adopt support system.</w:t>
+        <w:t xml:space="preserve"> which in turn builds better customer relationships. </w:t>
+      </w:r>
+      <w:proofErr w:type="spellStart"/>
+      <w:r>
+        <w:rPr>
+          <w:rFonts w:ascii="Times New Roman" w:eastAsia="Times New Roman" w:hAnsi="Times New Roman" w:cs="Times New Roman"/>
+          <w:color w:val="000000"/>
+          <w:sz w:val="22"/>
+          <w:szCs w:val="22"/>
+        </w:rPr>
+        <w:t>Zendesk</w:t>
+      </w:r>
+      <w:proofErr w:type="spellEnd"/>
+      <w:r>
+        <w:rPr>
+          <w:rFonts w:ascii="Times New Roman" w:eastAsia="Times New Roman" w:hAnsi="Times New Roman" w:cs="Times New Roman"/>
+          <w:color w:val="000000"/>
+          <w:sz w:val="22"/>
+          <w:szCs w:val="22"/>
+        </w:rPr>
+        <w:t xml:space="preserve"> does not provide a streamlined system for in-house repair management it is more designed around allowing their users to provide their customers with an easy to adopt support system.</w:t>
       </w:r>
     </w:p>
     <w:p>
@@ -2394,14 +2711,105 @@
           <w:rFonts w:ascii="Times New Roman" w:eastAsia="Times New Roman" w:hAnsi="Times New Roman" w:cs="Times New Roman"/>
         </w:rPr>
       </w:pPr>
-      <w:r>
-        <w:rPr>
-          <w:rFonts w:ascii="Times New Roman" w:eastAsia="Times New Roman" w:hAnsi="Times New Roman" w:cs="Times New Roman"/>
-          <w:color w:val="000000"/>
-          <w:sz w:val="22"/>
-          <w:szCs w:val="22"/>
-        </w:rPr>
-        <w:t>osTicket is a free open source ticket management system designed around customer support management just like Zendesk. Even though it is a free solution it osTicket does not provide a comprehensive suite designed for in house repair management, specifically on computer systems. CompCare will originally be a free system offered to its customers to use within their stores. Later it will be expanded and additional features can be added at a cost but not necessary for its basic features to work.</w:t>
+      <w:proofErr w:type="spellStart"/>
+      <w:r>
+        <w:rPr>
+          <w:rFonts w:ascii="Times New Roman" w:eastAsia="Times New Roman" w:hAnsi="Times New Roman" w:cs="Times New Roman"/>
+          <w:color w:val="000000"/>
+          <w:sz w:val="22"/>
+          <w:szCs w:val="22"/>
+        </w:rPr>
+        <w:t>osTicket</w:t>
+      </w:r>
+      <w:proofErr w:type="spellEnd"/>
+      <w:r>
+        <w:rPr>
+          <w:rFonts w:ascii="Times New Roman" w:eastAsia="Times New Roman" w:hAnsi="Times New Roman" w:cs="Times New Roman"/>
+          <w:color w:val="000000"/>
+          <w:sz w:val="22"/>
+          <w:szCs w:val="22"/>
+        </w:rPr>
+        <w:t xml:space="preserve"> is a free open source ticket management system designed around customer support management just like </w:t>
+      </w:r>
+      <w:proofErr w:type="spellStart"/>
+      <w:r>
+        <w:rPr>
+          <w:rFonts w:ascii="Times New Roman" w:eastAsia="Times New Roman" w:hAnsi="Times New Roman" w:cs="Times New Roman"/>
+          <w:color w:val="000000"/>
+          <w:sz w:val="22"/>
+          <w:szCs w:val="22"/>
+        </w:rPr>
+        <w:t>Zendesk</w:t>
+      </w:r>
+      <w:proofErr w:type="spellEnd"/>
+      <w:r>
+        <w:rPr>
+          <w:rFonts w:ascii="Times New Roman" w:eastAsia="Times New Roman" w:hAnsi="Times New Roman" w:cs="Times New Roman"/>
+          <w:color w:val="000000"/>
+          <w:sz w:val="22"/>
+          <w:szCs w:val="22"/>
+        </w:rPr>
+        <w:t xml:space="preserve">. Even though it is a free solution it </w:t>
+      </w:r>
+      <w:proofErr w:type="spellStart"/>
+      <w:r>
+        <w:rPr>
+          <w:rFonts w:ascii="Times New Roman" w:eastAsia="Times New Roman" w:hAnsi="Times New Roman" w:cs="Times New Roman"/>
+          <w:color w:val="000000"/>
+          <w:sz w:val="22"/>
+          <w:szCs w:val="22"/>
+        </w:rPr>
+        <w:t>osTicket</w:t>
+      </w:r>
+      <w:proofErr w:type="spellEnd"/>
+      <w:r>
+        <w:rPr>
+          <w:rFonts w:ascii="Times New Roman" w:eastAsia="Times New Roman" w:hAnsi="Times New Roman" w:cs="Times New Roman"/>
+          <w:color w:val="000000"/>
+          <w:sz w:val="22"/>
+          <w:szCs w:val="22"/>
+        </w:rPr>
+        <w:t xml:space="preserve"> does not provide a comprehensive suite designed for in house repair management, specifically on computer systems. </w:t>
+      </w:r>
+      <w:proofErr w:type="spellStart"/>
+      <w:r>
+        <w:rPr>
+          <w:rFonts w:ascii="Times New Roman" w:eastAsia="Times New Roman" w:hAnsi="Times New Roman" w:cs="Times New Roman"/>
+          <w:color w:val="000000"/>
+          <w:sz w:val="22"/>
+          <w:szCs w:val="22"/>
+        </w:rPr>
+        <w:t>CompCare</w:t>
+      </w:r>
+      <w:proofErr w:type="spellEnd"/>
+      <w:r>
+        <w:rPr>
+          <w:rFonts w:ascii="Times New Roman" w:eastAsia="Times New Roman" w:hAnsi="Times New Roman" w:cs="Times New Roman"/>
+          <w:color w:val="000000"/>
+          <w:sz w:val="22"/>
+          <w:szCs w:val="22"/>
+        </w:rPr>
+        <w:t xml:space="preserve"> will originally be a free system offered to its customers to use within their stores. Later it will be </w:t>
+      </w:r>
+      <w:proofErr w:type="gramStart"/>
+      <w:r>
+        <w:rPr>
+          <w:rFonts w:ascii="Times New Roman" w:eastAsia="Times New Roman" w:hAnsi="Times New Roman" w:cs="Times New Roman"/>
+          <w:color w:val="000000"/>
+          <w:sz w:val="22"/>
+          <w:szCs w:val="22"/>
+        </w:rPr>
+        <w:t>expanded</w:t>
+      </w:r>
+      <w:proofErr w:type="gramEnd"/>
+      <w:r>
+        <w:rPr>
+          <w:rFonts w:ascii="Times New Roman" w:eastAsia="Times New Roman" w:hAnsi="Times New Roman" w:cs="Times New Roman"/>
+          <w:color w:val="000000"/>
+          <w:sz w:val="22"/>
+          <w:szCs w:val="22"/>
+        </w:rPr>
+        <w:t xml:space="preserve"> and additional features can be added at a cost but not necessary for its basic features to work.</w:t>
       </w:r>
     </w:p>
     <w:p>
@@ -2419,14 +2827,85 @@
           <w:rFonts w:ascii="Times New Roman" w:eastAsia="Times New Roman" w:hAnsi="Times New Roman" w:cs="Times New Roman"/>
         </w:rPr>
       </w:pPr>
-      <w:r>
-        <w:rPr>
-          <w:rFonts w:ascii="Times New Roman" w:eastAsia="Times New Roman" w:hAnsi="Times New Roman" w:cs="Times New Roman"/>
-          <w:color w:val="000000"/>
-          <w:sz w:val="22"/>
-          <w:szCs w:val="22"/>
-        </w:rPr>
-        <w:t>Samanage provides its customers with a program that is centered around remote IT assistance and allows for remote connections to the users customers that way the user can remotely fix their customers system via software. This does not provide a hardware repair solution unlike what CompCare aims to provide. CompCare is designed to provide a hardware repair management solution for technicians, it will help them manage their time and keep track of everything they are working with in a timely manner. Thus, making them more money because they are moving through repairs more efficiently.</w:t>
+      <w:proofErr w:type="spellStart"/>
+      <w:r>
+        <w:rPr>
+          <w:rFonts w:ascii="Times New Roman" w:eastAsia="Times New Roman" w:hAnsi="Times New Roman" w:cs="Times New Roman"/>
+          <w:color w:val="000000"/>
+          <w:sz w:val="22"/>
+          <w:szCs w:val="22"/>
+        </w:rPr>
+        <w:t>Samanage</w:t>
+      </w:r>
+      <w:proofErr w:type="spellEnd"/>
+      <w:r>
+        <w:rPr>
+          <w:rFonts w:ascii="Times New Roman" w:eastAsia="Times New Roman" w:hAnsi="Times New Roman" w:cs="Times New Roman"/>
+          <w:color w:val="000000"/>
+          <w:sz w:val="22"/>
+          <w:szCs w:val="22"/>
+        </w:rPr>
+        <w:t xml:space="preserve"> provides its customers with a program that is centered around remote IT assistance and allows for remote connections to the </w:t>
+      </w:r>
+      <w:proofErr w:type="gramStart"/>
+      <w:r>
+        <w:rPr>
+          <w:rFonts w:ascii="Times New Roman" w:eastAsia="Times New Roman" w:hAnsi="Times New Roman" w:cs="Times New Roman"/>
+          <w:color w:val="000000"/>
+          <w:sz w:val="22"/>
+          <w:szCs w:val="22"/>
+        </w:rPr>
+        <w:t>users</w:t>
+      </w:r>
+      <w:proofErr w:type="gramEnd"/>
+      <w:r>
+        <w:rPr>
+          <w:rFonts w:ascii="Times New Roman" w:eastAsia="Times New Roman" w:hAnsi="Times New Roman" w:cs="Times New Roman"/>
+          <w:color w:val="000000"/>
+          <w:sz w:val="22"/>
+          <w:szCs w:val="22"/>
+        </w:rPr>
+        <w:t xml:space="preserve"> customers that way the user can remotely fix their customers system via software. This does not provide a hardware repair solution unlike what </w:t>
+      </w:r>
+      <w:proofErr w:type="spellStart"/>
+      <w:r>
+        <w:rPr>
+          <w:rFonts w:ascii="Times New Roman" w:eastAsia="Times New Roman" w:hAnsi="Times New Roman" w:cs="Times New Roman"/>
+          <w:color w:val="000000"/>
+          <w:sz w:val="22"/>
+          <w:szCs w:val="22"/>
+        </w:rPr>
+        <w:t>CompCare</w:t>
+      </w:r>
+      <w:proofErr w:type="spellEnd"/>
+      <w:r>
+        <w:rPr>
+          <w:rFonts w:ascii="Times New Roman" w:eastAsia="Times New Roman" w:hAnsi="Times New Roman" w:cs="Times New Roman"/>
+          <w:color w:val="000000"/>
+          <w:sz w:val="22"/>
+          <w:szCs w:val="22"/>
+        </w:rPr>
+        <w:t xml:space="preserve"> aims to provide. </w:t>
+      </w:r>
+      <w:proofErr w:type="spellStart"/>
+      <w:r>
+        <w:rPr>
+          <w:rFonts w:ascii="Times New Roman" w:eastAsia="Times New Roman" w:hAnsi="Times New Roman" w:cs="Times New Roman"/>
+          <w:color w:val="000000"/>
+          <w:sz w:val="22"/>
+          <w:szCs w:val="22"/>
+        </w:rPr>
+        <w:t>CompCare</w:t>
+      </w:r>
+      <w:proofErr w:type="spellEnd"/>
+      <w:r>
+        <w:rPr>
+          <w:rFonts w:ascii="Times New Roman" w:eastAsia="Times New Roman" w:hAnsi="Times New Roman" w:cs="Times New Roman"/>
+          <w:color w:val="000000"/>
+          <w:sz w:val="22"/>
+          <w:szCs w:val="22"/>
+        </w:rPr>
+        <w:t xml:space="preserve"> is designed to provide a hardware repair management solution for technicians, it will help them manage their time and keep track of everything they are working with in a timely manner. Thus, making them more money because they are moving through repairs more efficiently.</w:t>
       </w:r>
     </w:p>
     <w:p>
@@ -2452,7 +2931,7 @@
           <w:rFonts w:eastAsia="Times New Roman"/>
         </w:rPr>
       </w:pPr>
-      <w:bookmarkStart w:id="4" w:name="_Toc506194226"/>
+      <w:bookmarkStart w:id="5" w:name="_Toc506194226"/>
       <w:r>
         <w:rPr>
           <w:rFonts w:eastAsia="Times New Roman"/>
@@ -2460,7 +2939,7 @@
         <w:lastRenderedPageBreak/>
         <w:t>Proposed Work and Methods</w:t>
       </w:r>
-      <w:bookmarkEnd w:id="4"/>
+      <w:bookmarkEnd w:id="5"/>
     </w:p>
     <w:p>
       <w:pPr>
@@ -2477,7 +2956,47 @@
           <w:sz w:val="22"/>
           <w:szCs w:val="22"/>
         </w:rPr>
-        <w:t>After having used ticketing software (such as Jira) and having built computer systems, we have a good idea of the design and flow needed to implement the CompCare project. We will pull ideas and features of these various ticketing software end apply them for the CompCare project. This means a ticketing system with a goal of product and customer order details. This is a straightforward system that is tailored specifically to the computer repair industry.</w:t>
+        <w:t xml:space="preserve">After having used ticketing software (such as Jira) and having built computer systems, we have a good idea of the design and flow needed to implement the </w:t>
+      </w:r>
+      <w:proofErr w:type="spellStart"/>
+      <w:r>
+        <w:rPr>
+          <w:rFonts w:ascii="Times New Roman" w:eastAsia="Times New Roman" w:hAnsi="Times New Roman" w:cs="Times New Roman"/>
+          <w:color w:val="000000"/>
+          <w:sz w:val="22"/>
+          <w:szCs w:val="22"/>
+        </w:rPr>
+        <w:t>CompCare</w:t>
+      </w:r>
+      <w:proofErr w:type="spellEnd"/>
+      <w:r>
+        <w:rPr>
+          <w:rFonts w:ascii="Times New Roman" w:eastAsia="Times New Roman" w:hAnsi="Times New Roman" w:cs="Times New Roman"/>
+          <w:color w:val="000000"/>
+          <w:sz w:val="22"/>
+          <w:szCs w:val="22"/>
+        </w:rPr>
+        <w:t xml:space="preserve"> project. We will pull ideas and features of these various ticketing software end apply them for the </w:t>
+      </w:r>
+      <w:proofErr w:type="spellStart"/>
+      <w:r>
+        <w:rPr>
+          <w:rFonts w:ascii="Times New Roman" w:eastAsia="Times New Roman" w:hAnsi="Times New Roman" w:cs="Times New Roman"/>
+          <w:color w:val="000000"/>
+          <w:sz w:val="22"/>
+          <w:szCs w:val="22"/>
+        </w:rPr>
+        <w:t>CompCare</w:t>
+      </w:r>
+      <w:proofErr w:type="spellEnd"/>
+      <w:r>
+        <w:rPr>
+          <w:rFonts w:ascii="Times New Roman" w:eastAsia="Times New Roman" w:hAnsi="Times New Roman" w:cs="Times New Roman"/>
+          <w:color w:val="000000"/>
+          <w:sz w:val="22"/>
+          <w:szCs w:val="22"/>
+        </w:rPr>
+        <w:t xml:space="preserve"> project. This means a ticketing system with a goal of product and customer order details. This is a straightforward system that is tailored specifically to the computer repair industry.</w:t>
       </w:r>
     </w:p>
     <w:p>
@@ -2494,14 +3013,14 @@
           <w:rFonts w:eastAsia="Times New Roman"/>
         </w:rPr>
       </w:pPr>
-      <w:bookmarkStart w:id="5" w:name="_Toc506194227"/>
+      <w:bookmarkStart w:id="6" w:name="_Toc506194227"/>
       <w:r>
         <w:rPr>
           <w:rFonts w:eastAsia="Times New Roman"/>
         </w:rPr>
         <w:t>OBJECTIVES:</w:t>
       </w:r>
-      <w:bookmarkEnd w:id="5"/>
+      <w:bookmarkEnd w:id="6"/>
     </w:p>
     <w:p>
       <w:pPr>
@@ -2528,14 +3047,14 @@
           <w:rFonts w:eastAsia="Times New Roman"/>
         </w:rPr>
       </w:pPr>
-      <w:bookmarkStart w:id="6" w:name="_Toc506194228"/>
+      <w:bookmarkStart w:id="7" w:name="_Toc506194228"/>
       <w:r>
         <w:rPr>
           <w:rFonts w:eastAsia="Times New Roman"/>
         </w:rPr>
         <w:t>Problems:</w:t>
       </w:r>
-      <w:bookmarkEnd w:id="6"/>
+      <w:bookmarkEnd w:id="7"/>
     </w:p>
     <w:p>
       <w:pPr>
@@ -2640,14 +3159,14 @@
           <w:rFonts w:eastAsia="Times New Roman"/>
         </w:rPr>
       </w:pPr>
-      <w:bookmarkStart w:id="7" w:name="_Toc506194229"/>
+      <w:bookmarkStart w:id="8" w:name="_Toc506194229"/>
       <w:r>
         <w:rPr>
           <w:rFonts w:eastAsia="Times New Roman"/>
         </w:rPr>
         <w:t>Objectives:</w:t>
       </w:r>
-      <w:bookmarkEnd w:id="7"/>
+      <w:bookmarkEnd w:id="8"/>
     </w:p>
     <w:p>
       <w:pPr>
@@ -2820,14 +3339,14 @@
           <w:rFonts w:eastAsia="Times New Roman"/>
         </w:rPr>
       </w:pPr>
-      <w:bookmarkStart w:id="8" w:name="_Toc506194230"/>
+      <w:bookmarkStart w:id="9" w:name="_Toc506194230"/>
       <w:r>
         <w:rPr>
           <w:rFonts w:eastAsia="Times New Roman"/>
         </w:rPr>
         <w:t>METHODOLOGY:</w:t>
       </w:r>
-      <w:bookmarkEnd w:id="8"/>
+      <w:bookmarkEnd w:id="9"/>
       <w:r>
         <w:rPr>
           <w:rFonts w:eastAsia="Times New Roman"/>
@@ -2893,14 +3412,45 @@
           <w:szCs w:val="22"/>
         </w:rPr>
       </w:pPr>
-      <w:r>
-        <w:rPr>
-          <w:rFonts w:ascii="Times New Roman" w:eastAsia="Times New Roman" w:hAnsi="Times New Roman" w:cs="Times New Roman"/>
-          <w:color w:val="000000"/>
-          <w:sz w:val="22"/>
-          <w:szCs w:val="22"/>
-        </w:rPr>
-        <w:t>CompCare will let employees be able to track each order with a status and details of each step of the order process (such as “Status: Building… computer mostly built, waiting for sata cables to come in”).</w:t>
+      <w:proofErr w:type="spellStart"/>
+      <w:r>
+        <w:rPr>
+          <w:rFonts w:ascii="Times New Roman" w:eastAsia="Times New Roman" w:hAnsi="Times New Roman" w:cs="Times New Roman"/>
+          <w:color w:val="000000"/>
+          <w:sz w:val="22"/>
+          <w:szCs w:val="22"/>
+        </w:rPr>
+        <w:t>CompCare</w:t>
+      </w:r>
+      <w:proofErr w:type="spellEnd"/>
+      <w:r>
+        <w:rPr>
+          <w:rFonts w:ascii="Times New Roman" w:eastAsia="Times New Roman" w:hAnsi="Times New Roman" w:cs="Times New Roman"/>
+          <w:color w:val="000000"/>
+          <w:sz w:val="22"/>
+          <w:szCs w:val="22"/>
+        </w:rPr>
+        <w:t xml:space="preserve"> will let employees be able to track each order with a status and details of each step of the order process (such as “Status: Building… computer mostly built, waiting for </w:t>
+      </w:r>
+      <w:proofErr w:type="spellStart"/>
+      <w:r>
+        <w:rPr>
+          <w:rFonts w:ascii="Times New Roman" w:eastAsia="Times New Roman" w:hAnsi="Times New Roman" w:cs="Times New Roman"/>
+          <w:color w:val="000000"/>
+          <w:sz w:val="22"/>
+          <w:szCs w:val="22"/>
+        </w:rPr>
+        <w:t>sata</w:t>
+      </w:r>
+      <w:proofErr w:type="spellEnd"/>
+      <w:r>
+        <w:rPr>
+          <w:rFonts w:ascii="Times New Roman" w:eastAsia="Times New Roman" w:hAnsi="Times New Roman" w:cs="Times New Roman"/>
+          <w:color w:val="000000"/>
+          <w:sz w:val="22"/>
+          <w:szCs w:val="22"/>
+        </w:rPr>
+        <w:t xml:space="preserve"> cables to come in”).</w:t>
       </w:r>
     </w:p>
     <w:p>
@@ -2949,7 +3499,7 @@
           <w:rFonts w:eastAsia="Times New Roman"/>
         </w:rPr>
       </w:pPr>
-      <w:bookmarkStart w:id="9" w:name="_Toc506194231"/>
+      <w:bookmarkStart w:id="10" w:name="_Toc506194231"/>
       <w:r>
         <w:rPr>
           <w:rFonts w:eastAsia="Times New Roman"/>
@@ -2957,7 +3507,7 @@
         <w:lastRenderedPageBreak/>
         <w:t>What will we do to solve these problems?</w:t>
       </w:r>
-      <w:bookmarkEnd w:id="9"/>
+      <w:bookmarkEnd w:id="10"/>
     </w:p>
     <w:p>
       <w:pPr>
@@ -3103,6 +3653,331 @@
     </w:p>
     <w:p>
       <w:pPr>
+        <w:numPr>
+          <w:ilvl w:val="0"/>
+          <w:numId w:val="4"/>
+        </w:numPr>
+        <w:spacing w:line="480" w:lineRule="auto"/>
+        <w:textAlignment w:val="baseline"/>
+        <w:rPr>
+          <w:rFonts w:ascii="Times New Roman" w:eastAsia="Times New Roman" w:hAnsi="Times New Roman" w:cs="Times New Roman"/>
+          <w:color w:val="000000"/>
+          <w:sz w:val="22"/>
+          <w:szCs w:val="22"/>
+        </w:rPr>
+      </w:pPr>
+      <w:r>
+        <w:rPr>
+          <w:rFonts w:ascii="Times New Roman" w:eastAsia="Times New Roman" w:hAnsi="Times New Roman" w:cs="Times New Roman"/>
+          <w:color w:val="000000"/>
+          <w:sz w:val="22"/>
+          <w:szCs w:val="22"/>
+        </w:rPr>
+        <w:t xml:space="preserve">Provide in detail fields </w:t>
+      </w:r>
+      <w:r>
+        <w:rPr>
+          <w:rFonts w:ascii="Times New Roman" w:eastAsia="Times New Roman" w:hAnsi="Times New Roman" w:cs="Times New Roman"/>
+          <w:color w:val="000000"/>
+          <w:sz w:val="22"/>
+          <w:szCs w:val="22"/>
+        </w:rPr>
+        <w:t xml:space="preserve">within a ticket for technicians to keep track of computer systems </w:t>
+      </w:r>
+    </w:p>
+    <w:p>
+      <w:pPr>
+        <w:spacing w:line="480" w:lineRule="auto"/>
+        <w:ind w:left="720" w:firstLine="360"/>
+        <w:textAlignment w:val="baseline"/>
+        <w:rPr>
+          <w:rFonts w:ascii="Times New Roman" w:eastAsia="Times New Roman" w:hAnsi="Times New Roman" w:cs="Times New Roman"/>
+          <w:color w:val="000000"/>
+          <w:sz w:val="22"/>
+          <w:szCs w:val="22"/>
+        </w:rPr>
+      </w:pPr>
+      <w:r>
+        <w:rPr>
+          <w:rFonts w:ascii="Times New Roman" w:eastAsia="Times New Roman" w:hAnsi="Times New Roman" w:cs="Times New Roman"/>
+          <w:color w:val="000000"/>
+          <w:sz w:val="22"/>
+          <w:szCs w:val="22"/>
+        </w:rPr>
+        <w:t>(Sample list of fields</w:t>
+      </w:r>
+      <w:r>
+        <w:rPr>
+          <w:rFonts w:ascii="Times New Roman" w:eastAsia="Times New Roman" w:hAnsi="Times New Roman" w:cs="Times New Roman"/>
+          <w:color w:val="000000"/>
+          <w:sz w:val="22"/>
+          <w:szCs w:val="22"/>
+        </w:rPr>
+        <w:t xml:space="preserve"> that will be included in a ticket</w:t>
+      </w:r>
+      <w:r>
+        <w:rPr>
+          <w:rFonts w:ascii="Times New Roman" w:eastAsia="Times New Roman" w:hAnsi="Times New Roman" w:cs="Times New Roman"/>
+          <w:color w:val="000000"/>
+          <w:sz w:val="22"/>
+          <w:szCs w:val="22"/>
+        </w:rPr>
+        <w:t>)</w:t>
+      </w:r>
+    </w:p>
+    <w:p>
+      <w:pPr>
+        <w:numPr>
+          <w:ilvl w:val="1"/>
+          <w:numId w:val="4"/>
+        </w:numPr>
+        <w:spacing w:line="480" w:lineRule="auto"/>
+        <w:textAlignment w:val="baseline"/>
+        <w:rPr>
+          <w:rFonts w:ascii="Times New Roman" w:eastAsia="Times New Roman" w:hAnsi="Times New Roman" w:cs="Times New Roman"/>
+          <w:color w:val="000000"/>
+          <w:sz w:val="22"/>
+          <w:szCs w:val="22"/>
+        </w:rPr>
+      </w:pPr>
+      <w:r>
+        <w:rPr>
+          <w:rFonts w:ascii="Times New Roman" w:eastAsia="Times New Roman" w:hAnsi="Times New Roman" w:cs="Times New Roman"/>
+          <w:color w:val="000000"/>
+          <w:sz w:val="22"/>
+          <w:szCs w:val="22"/>
+        </w:rPr>
+        <w:t>Customer Name</w:t>
+      </w:r>
+    </w:p>
+    <w:p>
+      <w:pPr>
+        <w:numPr>
+          <w:ilvl w:val="1"/>
+          <w:numId w:val="4"/>
+        </w:numPr>
+        <w:spacing w:line="480" w:lineRule="auto"/>
+        <w:textAlignment w:val="baseline"/>
+        <w:rPr>
+          <w:rFonts w:ascii="Times New Roman" w:eastAsia="Times New Roman" w:hAnsi="Times New Roman" w:cs="Times New Roman"/>
+          <w:color w:val="000000"/>
+          <w:sz w:val="22"/>
+          <w:szCs w:val="22"/>
+        </w:rPr>
+      </w:pPr>
+      <w:r>
+        <w:rPr>
+          <w:rFonts w:ascii="Times New Roman" w:eastAsia="Times New Roman" w:hAnsi="Times New Roman" w:cs="Times New Roman"/>
+          <w:color w:val="000000"/>
+          <w:sz w:val="22"/>
+          <w:szCs w:val="22"/>
+        </w:rPr>
+        <w:t>Computer description</w:t>
+      </w:r>
+    </w:p>
+    <w:p>
+      <w:pPr>
+        <w:numPr>
+          <w:ilvl w:val="1"/>
+          <w:numId w:val="4"/>
+        </w:numPr>
+        <w:spacing w:line="480" w:lineRule="auto"/>
+        <w:textAlignment w:val="baseline"/>
+        <w:rPr>
+          <w:rFonts w:ascii="Times New Roman" w:eastAsia="Times New Roman" w:hAnsi="Times New Roman" w:cs="Times New Roman"/>
+          <w:color w:val="000000"/>
+          <w:sz w:val="22"/>
+          <w:szCs w:val="22"/>
+        </w:rPr>
+      </w:pPr>
+      <w:r>
+        <w:rPr>
+          <w:rFonts w:ascii="Times New Roman" w:eastAsia="Times New Roman" w:hAnsi="Times New Roman" w:cs="Times New Roman"/>
+          <w:color w:val="000000"/>
+          <w:sz w:val="22"/>
+          <w:szCs w:val="22"/>
+        </w:rPr>
+        <w:t>Unique repair ID number (auto generated) {Number will be put on physical computer for reference}</w:t>
+      </w:r>
+    </w:p>
+    <w:p>
+      <w:pPr>
+        <w:numPr>
+          <w:ilvl w:val="1"/>
+          <w:numId w:val="4"/>
+        </w:numPr>
+        <w:spacing w:line="480" w:lineRule="auto"/>
+        <w:textAlignment w:val="baseline"/>
+        <w:rPr>
+          <w:rFonts w:ascii="Times New Roman" w:eastAsia="Times New Roman" w:hAnsi="Times New Roman" w:cs="Times New Roman"/>
+          <w:color w:val="000000"/>
+          <w:sz w:val="22"/>
+          <w:szCs w:val="22"/>
+        </w:rPr>
+      </w:pPr>
+      <w:r>
+        <w:rPr>
+          <w:rFonts w:ascii="Times New Roman" w:eastAsia="Times New Roman" w:hAnsi="Times New Roman" w:cs="Times New Roman"/>
+          <w:color w:val="000000"/>
+          <w:sz w:val="22"/>
+          <w:szCs w:val="22"/>
+        </w:rPr>
+        <w:t>Computer issue reported by customer</w:t>
+      </w:r>
+    </w:p>
+    <w:p>
+      <w:pPr>
+        <w:numPr>
+          <w:ilvl w:val="1"/>
+          <w:numId w:val="4"/>
+        </w:numPr>
+        <w:spacing w:line="480" w:lineRule="auto"/>
+        <w:textAlignment w:val="baseline"/>
+        <w:rPr>
+          <w:rFonts w:ascii="Times New Roman" w:eastAsia="Times New Roman" w:hAnsi="Times New Roman" w:cs="Times New Roman"/>
+          <w:color w:val="000000"/>
+          <w:sz w:val="22"/>
+          <w:szCs w:val="22"/>
+        </w:rPr>
+      </w:pPr>
+      <w:r>
+        <w:rPr>
+          <w:rFonts w:ascii="Times New Roman" w:eastAsia="Times New Roman" w:hAnsi="Times New Roman" w:cs="Times New Roman"/>
+          <w:color w:val="000000"/>
+          <w:sz w:val="22"/>
+          <w:szCs w:val="22"/>
+        </w:rPr>
+        <w:t>Diagnosis</w:t>
+      </w:r>
+    </w:p>
+    <w:p>
+      <w:pPr>
+        <w:numPr>
+          <w:ilvl w:val="1"/>
+          <w:numId w:val="4"/>
+        </w:numPr>
+        <w:spacing w:line="480" w:lineRule="auto"/>
+        <w:textAlignment w:val="baseline"/>
+        <w:rPr>
+          <w:rFonts w:ascii="Times New Roman" w:eastAsia="Times New Roman" w:hAnsi="Times New Roman" w:cs="Times New Roman"/>
+          <w:color w:val="000000"/>
+          <w:sz w:val="22"/>
+          <w:szCs w:val="22"/>
+        </w:rPr>
+      </w:pPr>
+      <w:r>
+        <w:rPr>
+          <w:rFonts w:ascii="Times New Roman" w:eastAsia="Times New Roman" w:hAnsi="Times New Roman" w:cs="Times New Roman"/>
+          <w:color w:val="000000"/>
+          <w:sz w:val="22"/>
+          <w:szCs w:val="22"/>
+        </w:rPr>
+        <w:t>Notes on repairs</w:t>
+      </w:r>
+    </w:p>
+    <w:p>
+      <w:pPr>
+        <w:numPr>
+          <w:ilvl w:val="1"/>
+          <w:numId w:val="4"/>
+        </w:numPr>
+        <w:spacing w:line="480" w:lineRule="auto"/>
+        <w:textAlignment w:val="baseline"/>
+        <w:rPr>
+          <w:rFonts w:ascii="Times New Roman" w:eastAsia="Times New Roman" w:hAnsi="Times New Roman" w:cs="Times New Roman"/>
+          <w:color w:val="000000"/>
+          <w:sz w:val="22"/>
+          <w:szCs w:val="22"/>
+        </w:rPr>
+      </w:pPr>
+      <w:r>
+        <w:rPr>
+          <w:rFonts w:ascii="Times New Roman" w:eastAsia="Times New Roman" w:hAnsi="Times New Roman" w:cs="Times New Roman"/>
+          <w:color w:val="000000"/>
+          <w:sz w:val="22"/>
+          <w:szCs w:val="22"/>
+        </w:rPr>
+        <w:t>Technician working on computer</w:t>
+      </w:r>
+    </w:p>
+    <w:p>
+      <w:pPr>
+        <w:numPr>
+          <w:ilvl w:val="1"/>
+          <w:numId w:val="4"/>
+        </w:numPr>
+        <w:spacing w:line="480" w:lineRule="auto"/>
+        <w:textAlignment w:val="baseline"/>
+        <w:rPr>
+          <w:rFonts w:ascii="Times New Roman" w:eastAsia="Times New Roman" w:hAnsi="Times New Roman" w:cs="Times New Roman"/>
+          <w:color w:val="000000"/>
+          <w:sz w:val="22"/>
+          <w:szCs w:val="22"/>
+        </w:rPr>
+      </w:pPr>
+      <w:r>
+        <w:rPr>
+          <w:rFonts w:ascii="Times New Roman" w:eastAsia="Times New Roman" w:hAnsi="Times New Roman" w:cs="Times New Roman"/>
+          <w:color w:val="000000"/>
+          <w:sz w:val="22"/>
+          <w:szCs w:val="22"/>
+        </w:rPr>
+        <w:t>Expense list</w:t>
+      </w:r>
+    </w:p>
+    <w:p>
+      <w:pPr>
+        <w:numPr>
+          <w:ilvl w:val="1"/>
+          <w:numId w:val="4"/>
+        </w:numPr>
+        <w:spacing w:line="480" w:lineRule="auto"/>
+        <w:textAlignment w:val="baseline"/>
+        <w:rPr>
+          <w:rFonts w:ascii="Times New Roman" w:eastAsia="Times New Roman" w:hAnsi="Times New Roman" w:cs="Times New Roman"/>
+          <w:color w:val="000000"/>
+          <w:sz w:val="22"/>
+          <w:szCs w:val="22"/>
+        </w:rPr>
+      </w:pPr>
+      <w:r>
+        <w:rPr>
+          <w:rFonts w:ascii="Times New Roman" w:eastAsia="Times New Roman" w:hAnsi="Times New Roman" w:cs="Times New Roman"/>
+          <w:color w:val="000000"/>
+          <w:sz w:val="22"/>
+          <w:szCs w:val="22"/>
+        </w:rPr>
+        <w:t>Date in and date out of shop (if complete)</w:t>
+      </w:r>
+    </w:p>
+    <w:p>
+      <w:pPr>
+        <w:numPr>
+          <w:ilvl w:val="1"/>
+          <w:numId w:val="4"/>
+        </w:numPr>
+        <w:spacing w:line="480" w:lineRule="auto"/>
+        <w:textAlignment w:val="baseline"/>
+        <w:rPr>
+          <w:rFonts w:ascii="Times New Roman" w:eastAsia="Times New Roman" w:hAnsi="Times New Roman" w:cs="Times New Roman"/>
+          <w:color w:val="000000"/>
+          <w:sz w:val="22"/>
+          <w:szCs w:val="22"/>
+        </w:rPr>
+      </w:pPr>
+      <w:r>
+        <w:rPr>
+          <w:rFonts w:ascii="Times New Roman" w:eastAsia="Times New Roman" w:hAnsi="Times New Roman" w:cs="Times New Roman"/>
+          <w:color w:val="000000"/>
+          <w:sz w:val="22"/>
+          <w:szCs w:val="22"/>
+        </w:rPr>
+        <w:lastRenderedPageBreak/>
+        <w:t>How problem was solved</w:t>
+      </w:r>
+    </w:p>
+    <w:p>
+      <w:pPr>
         <w:spacing w:line="480" w:lineRule="auto"/>
         <w:rPr>
           <w:rFonts w:ascii="Times New Roman" w:eastAsia="Times New Roman" w:hAnsi="Times New Roman" w:cs="Times New Roman"/>
@@ -3267,14 +4142,14 @@
           <w:rFonts w:eastAsia="Times New Roman"/>
         </w:rPr>
       </w:pPr>
-      <w:bookmarkStart w:id="10" w:name="_Toc506194232"/>
+      <w:bookmarkStart w:id="11" w:name="_Toc506194232"/>
       <w:r>
         <w:rPr>
           <w:rFonts w:eastAsia="Times New Roman"/>
         </w:rPr>
         <w:t>ALTERNATES/FALLBACK STRATEGIES:</w:t>
       </w:r>
-      <w:bookmarkEnd w:id="10"/>
+      <w:bookmarkEnd w:id="11"/>
     </w:p>
     <w:p>
       <w:pPr>
@@ -3327,16 +4202,55 @@
           <w:sz w:val="22"/>
           <w:szCs w:val="22"/>
         </w:rPr>
-        <w:t xml:space="preserve"> we will use AWS for database hosting instead of mLab since mLab is only a MongoDB hosting service. There is also the option of using Google’s Firebase software suite which also includes database hosting. We will be sticking with standard </w:t>
-      </w:r>
-      <w:r>
-        <w:rPr>
-          <w:rFonts w:ascii="Times New Roman" w:eastAsia="Times New Roman" w:hAnsi="Times New Roman" w:cs="Times New Roman"/>
-          <w:color w:val="000000"/>
-          <w:sz w:val="22"/>
-          <w:szCs w:val="22"/>
-        </w:rPr>
-        <w:lastRenderedPageBreak/>
+        <w:t xml:space="preserve"> we will use AWS for database hosting instead of </w:t>
+      </w:r>
+      <w:proofErr w:type="spellStart"/>
+      <w:r>
+        <w:rPr>
+          <w:rFonts w:ascii="Times New Roman" w:eastAsia="Times New Roman" w:hAnsi="Times New Roman" w:cs="Times New Roman"/>
+          <w:color w:val="000000"/>
+          <w:sz w:val="22"/>
+          <w:szCs w:val="22"/>
+        </w:rPr>
+        <w:t>mLab</w:t>
+      </w:r>
+      <w:proofErr w:type="spellEnd"/>
+      <w:r>
+        <w:rPr>
+          <w:rFonts w:ascii="Times New Roman" w:eastAsia="Times New Roman" w:hAnsi="Times New Roman" w:cs="Times New Roman"/>
+          <w:color w:val="000000"/>
+          <w:sz w:val="22"/>
+          <w:szCs w:val="22"/>
+        </w:rPr>
+        <w:t xml:space="preserve"> since </w:t>
+      </w:r>
+      <w:proofErr w:type="spellStart"/>
+      <w:r>
+        <w:rPr>
+          <w:rFonts w:ascii="Times New Roman" w:eastAsia="Times New Roman" w:hAnsi="Times New Roman" w:cs="Times New Roman"/>
+          <w:color w:val="000000"/>
+          <w:sz w:val="22"/>
+          <w:szCs w:val="22"/>
+        </w:rPr>
+        <w:t>mLab</w:t>
+      </w:r>
+      <w:proofErr w:type="spellEnd"/>
+      <w:r>
+        <w:rPr>
+          <w:rFonts w:ascii="Times New Roman" w:eastAsia="Times New Roman" w:hAnsi="Times New Roman" w:cs="Times New Roman"/>
+          <w:color w:val="000000"/>
+          <w:sz w:val="22"/>
+          <w:szCs w:val="22"/>
+        </w:rPr>
+        <w:t xml:space="preserve"> is only a MongoDB hosting service. There is also the option of using Google’s Firebase software suite which also includes database hosting. We will be sticking with standard </w:t>
+      </w:r>
+      <w:r>
+        <w:rPr>
+          <w:rFonts w:ascii="Times New Roman" w:eastAsia="Times New Roman" w:hAnsi="Times New Roman" w:cs="Times New Roman"/>
+          <w:color w:val="000000"/>
+          <w:sz w:val="22"/>
+          <w:szCs w:val="22"/>
+        </w:rPr>
         <w:t>JavaScript</w:t>
       </w:r>
       <w:r>
@@ -3399,14 +4313,14 @@
           <w:rFonts w:eastAsia="Times New Roman"/>
         </w:rPr>
       </w:pPr>
-      <w:bookmarkStart w:id="11" w:name="_Toc506194233"/>
+      <w:bookmarkStart w:id="12" w:name="_Toc506194233"/>
       <w:r>
         <w:rPr>
           <w:rFonts w:eastAsia="Times New Roman"/>
         </w:rPr>
         <w:t>Resources</w:t>
       </w:r>
-      <w:bookmarkEnd w:id="11"/>
+      <w:bookmarkEnd w:id="12"/>
     </w:p>
     <w:p>
       <w:pPr>
@@ -3415,14 +4329,25 @@
           <w:rFonts w:ascii="Times New Roman" w:eastAsia="Times New Roman" w:hAnsi="Times New Roman" w:cs="Times New Roman"/>
         </w:rPr>
       </w:pPr>
-      <w:r>
-        <w:rPr>
-          <w:rFonts w:ascii="Times New Roman" w:eastAsia="Times New Roman" w:hAnsi="Times New Roman" w:cs="Times New Roman"/>
-          <w:color w:val="000000"/>
-          <w:sz w:val="22"/>
-          <w:szCs w:val="22"/>
-        </w:rPr>
-        <w:t xml:space="preserve">mLab: </w:t>
+      <w:proofErr w:type="spellStart"/>
+      <w:r>
+        <w:rPr>
+          <w:rFonts w:ascii="Times New Roman" w:eastAsia="Times New Roman" w:hAnsi="Times New Roman" w:cs="Times New Roman"/>
+          <w:color w:val="000000"/>
+          <w:sz w:val="22"/>
+          <w:szCs w:val="22"/>
+        </w:rPr>
+        <w:t>mLab</w:t>
+      </w:r>
+      <w:proofErr w:type="spellEnd"/>
+      <w:r>
+        <w:rPr>
+          <w:rFonts w:ascii="Times New Roman" w:eastAsia="Times New Roman" w:hAnsi="Times New Roman" w:cs="Times New Roman"/>
+          <w:color w:val="000000"/>
+          <w:sz w:val="22"/>
+          <w:szCs w:val="22"/>
+        </w:rPr>
+        <w:t xml:space="preserve">: </w:t>
       </w:r>
       <w:hyperlink r:id="rId8" w:history="1">
         <w:r>
@@ -3453,14 +4378,25 @@
           <w:rFonts w:ascii="Times New Roman" w:eastAsia="Times New Roman" w:hAnsi="Times New Roman" w:cs="Times New Roman"/>
         </w:rPr>
       </w:pPr>
-      <w:r>
-        <w:rPr>
-          <w:rFonts w:ascii="Times New Roman" w:eastAsia="Times New Roman" w:hAnsi="Times New Roman" w:cs="Times New Roman"/>
-          <w:color w:val="000000"/>
-          <w:sz w:val="22"/>
-          <w:szCs w:val="22"/>
-        </w:rPr>
-        <w:t xml:space="preserve">Heroku: </w:t>
+      <w:proofErr w:type="spellStart"/>
+      <w:r>
+        <w:rPr>
+          <w:rFonts w:ascii="Times New Roman" w:eastAsia="Times New Roman" w:hAnsi="Times New Roman" w:cs="Times New Roman"/>
+          <w:color w:val="000000"/>
+          <w:sz w:val="22"/>
+          <w:szCs w:val="22"/>
+        </w:rPr>
+        <w:t>Heroku</w:t>
+      </w:r>
+      <w:proofErr w:type="spellEnd"/>
+      <w:r>
+        <w:rPr>
+          <w:rFonts w:ascii="Times New Roman" w:eastAsia="Times New Roman" w:hAnsi="Times New Roman" w:cs="Times New Roman"/>
+          <w:color w:val="000000"/>
+          <w:sz w:val="22"/>
+          <w:szCs w:val="22"/>
+        </w:rPr>
+        <w:t xml:space="preserve">: </w:t>
       </w:r>
       <w:hyperlink r:id="rId9" w:history="1">
         <w:r>
@@ -3498,7 +4434,27 @@
           <w:sz w:val="22"/>
           <w:szCs w:val="22"/>
         </w:rPr>
-        <w:t>Either AWS or WebLab: (Front End Hosting)</w:t>
+        <w:t xml:space="preserve">Either AWS or </w:t>
+      </w:r>
+      <w:proofErr w:type="spellStart"/>
+      <w:r>
+        <w:rPr>
+          <w:rFonts w:ascii="Times New Roman" w:eastAsia="Times New Roman" w:hAnsi="Times New Roman" w:cs="Times New Roman"/>
+          <w:color w:val="000000"/>
+          <w:sz w:val="22"/>
+          <w:szCs w:val="22"/>
+        </w:rPr>
+        <w:t>WebLab</w:t>
+      </w:r>
+      <w:proofErr w:type="spellEnd"/>
+      <w:r>
+        <w:rPr>
+          <w:rFonts w:ascii="Times New Roman" w:eastAsia="Times New Roman" w:hAnsi="Times New Roman" w:cs="Times New Roman"/>
+          <w:color w:val="000000"/>
+          <w:sz w:val="22"/>
+          <w:szCs w:val="22"/>
+        </w:rPr>
+        <w:t>: (Front End Hosting)</w:t>
       </w:r>
     </w:p>
     <w:p>
@@ -3544,6 +4500,7 @@
           <w:sz w:val="22"/>
           <w:szCs w:val="22"/>
         </w:rPr>
+        <w:lastRenderedPageBreak/>
         <w:t xml:space="preserve">Bootstrap 4: </w:t>
       </w:r>
       <w:hyperlink r:id="rId11" w:history="1">
@@ -3574,14 +4531,14 @@
           <w:rFonts w:eastAsia="Times New Roman"/>
         </w:rPr>
       </w:pPr>
-      <w:bookmarkStart w:id="12" w:name="_Toc506194234"/>
+      <w:bookmarkStart w:id="13" w:name="_Toc506194234"/>
       <w:r>
         <w:rPr>
           <w:rFonts w:eastAsia="Times New Roman"/>
         </w:rPr>
         <w:t>Timeline/Work Plan</w:t>
       </w:r>
-      <w:bookmarkEnd w:id="12"/>
+      <w:bookmarkEnd w:id="13"/>
     </w:p>
     <w:p>
       <w:pPr>
@@ -3618,8 +4575,6 @@
           <w:szCs w:val="22"/>
         </w:rPr>
       </w:pPr>
-      <w:bookmarkStart w:id="13" w:name="_GoBack"/>
-      <w:bookmarkEnd w:id="13"/>
     </w:p>
     <w:sectPr>
       <w:footerReference w:type="even" r:id="rId12"/>
@@ -3672,6 +4627,11 @@
         <w:docPartUnique/>
       </w:docPartObj>
     </w:sdtPr>
+    <w:sdtEndPr>
+      <w:rPr>
+        <w:rStyle w:val="PageNumber"/>
+      </w:rPr>
+    </w:sdtEndPr>
     <w:sdtContent>
       <w:p>
         <w:pPr>
@@ -3724,6 +4684,11 @@
         <w:docPartUnique/>
       </w:docPartObj>
     </w:sdtPr>
+    <w:sdtEndPr>
+      <w:rPr>
+        <w:rStyle w:val="PageNumber"/>
+      </w:rPr>
+    </w:sdtEndPr>
     <w:sdtContent>
       <w:p>
         <w:pPr>
@@ -4117,7 +5082,7 @@
         <w:ind w:left="720" w:hanging="360"/>
       </w:pPr>
     </w:lvl>
-    <w:lvl w:ilvl="1" w:tentative="1">
+    <w:lvl w:ilvl="1">
       <w:start w:val="1"/>
       <w:numFmt w:val="decimal"/>
       <w:lvlText w:val="%2."/>
@@ -4129,7 +5094,7 @@
         <w:ind w:left="1440" w:hanging="360"/>
       </w:pPr>
     </w:lvl>
-    <w:lvl w:ilvl="2" w:tentative="1">
+    <w:lvl w:ilvl="2">
       <w:start w:val="1"/>
       <w:numFmt w:val="decimal"/>
       <w:lvlText w:val="%3."/>
@@ -5779,6 +6744,36 @@
       <w:vertAlign w:val="superscript"/>
     </w:rPr>
   </w:style>
+  <w:style w:type="paragraph" w:styleId="BalloonText">
+    <w:name w:val="Balloon Text"/>
+    <w:basedOn w:val="Normal"/>
+    <w:link w:val="BalloonTextChar"/>
+    <w:uiPriority w:val="99"/>
+    <w:semiHidden/>
+    <w:unhideWhenUsed/>
+    <w:rsid w:val="00F847FF"/>
+    <w:pPr>
+      <w:spacing w:before="0" w:after="0" w:line="240" w:lineRule="auto"/>
+    </w:pPr>
+    <w:rPr>
+      <w:rFonts w:ascii="Times New Roman" w:hAnsi="Times New Roman" w:cs="Times New Roman"/>
+      <w:sz w:val="18"/>
+      <w:szCs w:val="18"/>
+    </w:rPr>
+  </w:style>
+  <w:style w:type="character" w:customStyle="1" w:styleId="BalloonTextChar">
+    <w:name w:val="Balloon Text Char"/>
+    <w:basedOn w:val="DefaultParagraphFont"/>
+    <w:link w:val="BalloonText"/>
+    <w:uiPriority w:val="99"/>
+    <w:semiHidden/>
+    <w:rsid w:val="00F847FF"/>
+    <w:rPr>
+      <w:rFonts w:ascii="Times New Roman" w:hAnsi="Times New Roman" w:cs="Times New Roman"/>
+      <w:sz w:val="18"/>
+      <w:szCs w:val="18"/>
+    </w:rPr>
+  </w:style>
 </w:styles>
 </file>
 
@@ -5974,7 +6969,7 @@
 </file>
 
 <file path=customXml/itemProps1.xml><?xml version="1.0" encoding="utf-8"?>
-<ds:datastoreItem xmlns:ds="http://schemas.openxmlformats.org/officeDocument/2006/customXml" ds:itemID="{C0495477-F442-854B-AD25-4D5965746BE5}">
+<ds:datastoreItem xmlns:ds="http://schemas.openxmlformats.org/officeDocument/2006/customXml" ds:itemID="{3BB36A49-1938-2845-BA46-298277730F7A}">
   <ds:schemaRefs>
     <ds:schemaRef ds:uri="http://schemas.openxmlformats.org/officeDocument/2006/bibliography"/>
   </ds:schemaRefs>

</xml_diff>